<commit_message>
Updated Journal, References and Recordings are Added
</commit_message>
<xml_diff>
--- a/Docs/Acoustic_Guitar_Pitch_Detection_Journal_revAC.docx
+++ b/Docs/Acoustic_Guitar_Pitch_Detection_Journal_revAC.docx
@@ -51,7 +51,6 @@
           <w:szCs w:val="34"/>
         </w:rPr>
       </w:pPr>
-      <w:proofErr w:type="spellStart"/>
       <w:r>
         <w:rPr>
           <w:rFonts w:ascii="Times New Roman" w:hAnsi="Times New Roman" w:cs="Times New Roman"/>
@@ -59,17 +58,7 @@
           <w:sz w:val="40"/>
           <w:szCs w:val="34"/>
         </w:rPr>
-        <w:t>Cepstral</w:t>
-      </w:r>
-      <w:proofErr w:type="spellEnd"/>
-      <w:r>
-        <w:rPr>
-          <w:rFonts w:ascii="Times New Roman" w:hAnsi="Times New Roman" w:cs="Times New Roman"/>
-          <w:b/>
-          <w:sz w:val="40"/>
-          <w:szCs w:val="34"/>
-        </w:rPr>
-        <w:t xml:space="preserve"> Analysis Excel-GUI Analyzer</w:t>
+        <w:t>Cepstral Analysis Excel-GUI Analyzer</w:t>
       </w:r>
     </w:p>
     <w:p>
@@ -552,7 +541,6 @@
           <w:rFonts w:ascii="Times New Roman" w:hAnsi="Times New Roman" w:cs="Times New Roman"/>
           <w:b/>
         </w:rPr>
-        <w:lastRenderedPageBreak/>
         <w:t>Abstract</w:t>
       </w:r>
     </w:p>
@@ -599,21 +587,7 @@
         <w:rPr>
           <w:rFonts w:ascii="Times New Roman" w:hAnsi="Times New Roman" w:cs="Times New Roman"/>
         </w:rPr>
-        <w:t xml:space="preserve">ter-music performance. </w:t>
-      </w:r>
-      <w:proofErr w:type="spellStart"/>
-      <w:r>
-        <w:rPr>
-          <w:rFonts w:ascii="Times New Roman" w:hAnsi="Times New Roman" w:cs="Times New Roman"/>
-        </w:rPr>
-        <w:t>Cepstral</w:t>
-      </w:r>
-      <w:proofErr w:type="spellEnd"/>
-      <w:r>
-        <w:rPr>
-          <w:rFonts w:ascii="Times New Roman" w:hAnsi="Times New Roman" w:cs="Times New Roman"/>
-        </w:rPr>
-        <w:t xml:space="preserve"> </w:t>
+        <w:t xml:space="preserve">ter-music performance. Cepstral </w:t>
       </w:r>
       <w:r>
         <w:rPr>
@@ -703,13 +677,20 @@
         </w:rPr>
         <w:t xml:space="preserve">Key Terms </w:t>
       </w:r>
+      <w:r>
+        <w:rPr>
+          <w:rFonts w:ascii="Times New Roman" w:hAnsi="Times New Roman" w:cs="Times New Roman"/>
+          <w:i/>
+        </w:rPr>
+        <w:t xml:space="preserve">Cepstral Analysis, </w:t>
+      </w:r>
       <w:proofErr w:type="spellStart"/>
       <w:r>
         <w:rPr>
           <w:rFonts w:ascii="Times New Roman" w:hAnsi="Times New Roman" w:cs="Times New Roman"/>
           <w:i/>
         </w:rPr>
-        <w:t>Cepstral</w:t>
+        <w:t>Cepstrum</w:t>
       </w:r>
       <w:proofErr w:type="spellEnd"/>
       <w:r>
@@ -717,22 +698,6 @@
           <w:rFonts w:ascii="Times New Roman" w:hAnsi="Times New Roman" w:cs="Times New Roman"/>
           <w:i/>
         </w:rPr>
-        <w:t xml:space="preserve"> Analysis, </w:t>
-      </w:r>
-      <w:proofErr w:type="spellStart"/>
-      <w:r>
-        <w:rPr>
-          <w:rFonts w:ascii="Times New Roman" w:hAnsi="Times New Roman" w:cs="Times New Roman"/>
-          <w:i/>
-        </w:rPr>
-        <w:t>Cepstrum</w:t>
-      </w:r>
-      <w:proofErr w:type="spellEnd"/>
-      <w:r>
-        <w:rPr>
-          <w:rFonts w:ascii="Times New Roman" w:hAnsi="Times New Roman" w:cs="Times New Roman"/>
-          <w:i/>
-        </w:rPr>
         <w:t xml:space="preserve">. Fourier Transform, </w:t>
       </w:r>
       <w:r>
@@ -740,23 +705,7 @@
           <w:rFonts w:ascii="Times New Roman" w:hAnsi="Times New Roman" w:cs="Times New Roman"/>
           <w:i/>
         </w:rPr>
-        <w:t xml:space="preserve">High-Time </w:t>
-      </w:r>
-      <w:proofErr w:type="spellStart"/>
-      <w:r>
-        <w:rPr>
-          <w:rFonts w:ascii="Times New Roman" w:hAnsi="Times New Roman" w:cs="Times New Roman"/>
-          <w:i/>
-        </w:rPr>
-        <w:t>Liftering</w:t>
-      </w:r>
-      <w:proofErr w:type="spellEnd"/>
-      <w:r>
-        <w:rPr>
-          <w:rFonts w:ascii="Times New Roman" w:hAnsi="Times New Roman" w:cs="Times New Roman"/>
-          <w:i/>
-        </w:rPr>
-        <w:t xml:space="preserve">, </w:t>
+        <w:t xml:space="preserve">High-Time Liftering, </w:t>
       </w:r>
       <w:r>
         <w:rPr>
@@ -1034,19 +983,11 @@
         </w:rPr>
         <w:t xml:space="preserve"> and </w:t>
       </w:r>
-      <w:proofErr w:type="spellStart"/>
-      <w:r>
-        <w:rPr>
-          <w:rFonts w:ascii="Times New Roman" w:hAnsi="Times New Roman" w:cs="Times New Roman"/>
-        </w:rPr>
-        <w:t>Cepstral</w:t>
-      </w:r>
-      <w:proofErr w:type="spellEnd"/>
-      <w:r>
-        <w:rPr>
-          <w:rFonts w:ascii="Times New Roman" w:hAnsi="Times New Roman" w:cs="Times New Roman"/>
-        </w:rPr>
-        <w:t xml:space="preserve"> Pitch Determination</w:t>
+      <w:r>
+        <w:rPr>
+          <w:rFonts w:ascii="Times New Roman" w:hAnsi="Times New Roman" w:cs="Times New Roman"/>
+        </w:rPr>
+        <w:t>Cepstral Pitch Determination</w:t>
       </w:r>
       <w:sdt>
         <w:sdtPr>
@@ -1117,7 +1058,6 @@
         <w:rPr>
           <w:rFonts w:ascii="Times New Roman" w:hAnsi="Times New Roman" w:cs="Times New Roman"/>
         </w:rPr>
-        <w:lastRenderedPageBreak/>
         <w:t>Thi</w:t>
       </w:r>
       <w:r>
@@ -1168,41 +1108,13 @@
         <w:rPr>
           <w:rFonts w:ascii="Times New Roman" w:hAnsi="Times New Roman" w:cs="Times New Roman"/>
         </w:rPr>
-        <w:t xml:space="preserve">. </w:t>
-      </w:r>
-      <w:proofErr w:type="spellStart"/>
-      <w:r>
-        <w:rPr>
-          <w:rFonts w:ascii="Times New Roman" w:hAnsi="Times New Roman" w:cs="Times New Roman"/>
-        </w:rPr>
-        <w:t>Cepstral</w:t>
-      </w:r>
-      <w:proofErr w:type="spellEnd"/>
-      <w:r>
-        <w:rPr>
-          <w:rFonts w:ascii="Times New Roman" w:hAnsi="Times New Roman" w:cs="Times New Roman"/>
-        </w:rPr>
-        <w:t xml:space="preserve"> Analysis </w:t>
-      </w:r>
-      <w:r>
-        <w:rPr>
-          <w:rFonts w:ascii="Times New Roman" w:hAnsi="Times New Roman" w:cs="Times New Roman"/>
-        </w:rPr>
-        <w:t xml:space="preserve">with High- Time </w:t>
-      </w:r>
-      <w:proofErr w:type="spellStart"/>
-      <w:r>
-        <w:rPr>
-          <w:rFonts w:ascii="Times New Roman" w:hAnsi="Times New Roman" w:cs="Times New Roman"/>
-        </w:rPr>
-        <w:t>Liftering</w:t>
-      </w:r>
-      <w:proofErr w:type="spellEnd"/>
-      <w:r>
-        <w:rPr>
-          <w:rFonts w:ascii="Times New Roman" w:hAnsi="Times New Roman" w:cs="Times New Roman"/>
-        </w:rPr>
-        <w:t xml:space="preserve"> as the a</w:t>
+        <w:t xml:space="preserve">. Cepstral Analysis </w:t>
+      </w:r>
+      <w:r>
+        <w:rPr>
+          <w:rFonts w:ascii="Times New Roman" w:hAnsi="Times New Roman" w:cs="Times New Roman"/>
+        </w:rPr>
+        <w:t>with High- Time Liftering as the a</w:t>
       </w:r>
       <w:r>
         <w:rPr>
@@ -1380,56 +1292,60 @@
         </w:rPr>
         <w:t xml:space="preserve"> for </w:t>
       </w:r>
+      <w:r>
+        <w:rPr>
+          <w:rFonts w:ascii="Times New Roman" w:hAnsi="Times New Roman" w:cs="Times New Roman"/>
+        </w:rPr>
+        <w:t>C</w:t>
+      </w:r>
+      <w:r>
+        <w:rPr>
+          <w:rFonts w:ascii="Times New Roman" w:hAnsi="Times New Roman" w:cs="Times New Roman"/>
+        </w:rPr>
+        <w:t xml:space="preserve">epstral </w:t>
+      </w:r>
+      <w:r>
+        <w:rPr>
+          <w:rFonts w:ascii="Times New Roman" w:hAnsi="Times New Roman" w:cs="Times New Roman"/>
+        </w:rPr>
+        <w:t>A</w:t>
+      </w:r>
+      <w:r>
+        <w:rPr>
+          <w:rFonts w:ascii="Times New Roman" w:hAnsi="Times New Roman" w:cs="Times New Roman"/>
+        </w:rPr>
+        <w:t>nalysis</w:t>
+      </w:r>
+      <w:r>
+        <w:rPr>
+          <w:rFonts w:ascii="Times New Roman" w:hAnsi="Times New Roman" w:cs="Times New Roman"/>
+        </w:rPr>
+        <w:t xml:space="preserve"> with the help of </w:t>
+      </w:r>
       <w:proofErr w:type="spellStart"/>
       <w:r>
         <w:rPr>
           <w:rFonts w:ascii="Times New Roman" w:hAnsi="Times New Roman" w:cs="Times New Roman"/>
         </w:rPr>
-        <w:t>C</w:t>
-      </w:r>
-      <w:r>
-        <w:rPr>
-          <w:rFonts w:ascii="Times New Roman" w:hAnsi="Times New Roman" w:cs="Times New Roman"/>
-        </w:rPr>
-        <w:t>epstral</w:t>
+        <w:t>Mat</w:t>
+      </w:r>
+      <w:r>
+        <w:rPr>
+          <w:rFonts w:ascii="Times New Roman" w:hAnsi="Times New Roman" w:cs="Times New Roman"/>
+        </w:rPr>
+        <w:t>L</w:t>
+      </w:r>
+      <w:r>
+        <w:rPr>
+          <w:rFonts w:ascii="Times New Roman" w:hAnsi="Times New Roman" w:cs="Times New Roman"/>
+        </w:rPr>
+        <w:t>ab</w:t>
       </w:r>
       <w:proofErr w:type="spellEnd"/>
       <w:r>
         <w:rPr>
           <w:rFonts w:ascii="Times New Roman" w:hAnsi="Times New Roman" w:cs="Times New Roman"/>
         </w:rPr>
-        <w:t xml:space="preserve"> </w:t>
-      </w:r>
-      <w:r>
-        <w:rPr>
-          <w:rFonts w:ascii="Times New Roman" w:hAnsi="Times New Roman" w:cs="Times New Roman"/>
-        </w:rPr>
-        <w:t>A</w:t>
-      </w:r>
-      <w:r>
-        <w:rPr>
-          <w:rFonts w:ascii="Times New Roman" w:hAnsi="Times New Roman" w:cs="Times New Roman"/>
-        </w:rPr>
-        <w:t>nalysis</w:t>
-      </w:r>
-      <w:r>
-        <w:rPr>
-          <w:rFonts w:ascii="Times New Roman" w:hAnsi="Times New Roman" w:cs="Times New Roman"/>
-        </w:rPr>
-        <w:t xml:space="preserve"> with the help of </w:t>
-      </w:r>
-      <w:proofErr w:type="spellStart"/>
-      <w:r>
-        <w:rPr>
-          <w:rFonts w:ascii="Times New Roman" w:hAnsi="Times New Roman" w:cs="Times New Roman"/>
-        </w:rPr>
-        <w:t>Matlab</w:t>
-      </w:r>
-      <w:proofErr w:type="spellEnd"/>
-      <w:r>
-        <w:rPr>
-          <w:rFonts w:ascii="Times New Roman" w:hAnsi="Times New Roman" w:cs="Times New Roman"/>
-        </w:rPr>
         <w:t xml:space="preserve"> and </w:t>
       </w:r>
       <w:r>
@@ -1447,8 +1363,6 @@
           <w:b/>
         </w:rPr>
       </w:pPr>
-      <w:bookmarkStart w:id="0" w:name="_GoBack"/>
-      <w:bookmarkEnd w:id="0"/>
     </w:p>
     <w:p>
       <w:pPr>
@@ -1850,27 +1764,71 @@
         <w:rPr>
           <w:rFonts w:ascii="Times New Roman" w:hAnsi="Times New Roman" w:cs="Times New Roman"/>
         </w:rPr>
-        <w:t xml:space="preserve"> </w:t>
+        <w:t xml:space="preserve"> Ahmadi in 1999 presents an improved </w:t>
       </w:r>
       <w:proofErr w:type="spellStart"/>
       <w:r>
         <w:rPr>
           <w:rFonts w:ascii="Times New Roman" w:hAnsi="Times New Roman" w:cs="Times New Roman"/>
         </w:rPr>
-        <w:t>Ahmadi</w:t>
+        <w:t>ceptrum</w:t>
       </w:r>
       <w:proofErr w:type="spellEnd"/>
       <w:r>
         <w:rPr>
           <w:rFonts w:ascii="Times New Roman" w:hAnsi="Times New Roman" w:cs="Times New Roman"/>
         </w:rPr>
-        <w:t xml:space="preserve"> in 1999 presents an improved </w:t>
+        <w:t>-based voicing detection and pitch determination algorithm</w:t>
+      </w:r>
+      <w:r>
+        <w:rPr>
+          <w:rFonts w:ascii="Times New Roman" w:hAnsi="Times New Roman" w:cs="Times New Roman"/>
+        </w:rPr>
+        <w:t xml:space="preserve"> [12]</w:t>
+      </w:r>
+      <w:r>
+        <w:rPr>
+          <w:rFonts w:ascii="Times New Roman" w:hAnsi="Times New Roman" w:cs="Times New Roman"/>
+        </w:rPr>
+        <w:t xml:space="preserve">. Voicing decisions are made using a </w:t>
       </w:r>
       <w:proofErr w:type="spellStart"/>
       <w:r>
         <w:rPr>
           <w:rFonts w:ascii="Times New Roman" w:hAnsi="Times New Roman" w:cs="Times New Roman"/>
         </w:rPr>
+        <w:t>multifeature</w:t>
+      </w:r>
+      <w:proofErr w:type="spellEnd"/>
+      <w:r>
+        <w:rPr>
+          <w:rFonts w:ascii="Times New Roman" w:hAnsi="Times New Roman" w:cs="Times New Roman"/>
+        </w:rPr>
+        <w:t xml:space="preserve"> voiced/unvoiced classification algorithm based on statistical analysis of cepstral peak, zero-crossing rate, and energy of short-time segments of the sp</w:t>
+      </w:r>
+      <w:r>
+        <w:rPr>
+          <w:rFonts w:ascii="Times New Roman" w:hAnsi="Times New Roman" w:cs="Times New Roman"/>
+        </w:rPr>
+        <w:t xml:space="preserve">eech signal. The extraction of </w:t>
+      </w:r>
+      <w:r>
+        <w:rPr>
+          <w:rFonts w:ascii="Times New Roman" w:hAnsi="Times New Roman" w:cs="Times New Roman"/>
+        </w:rPr>
+        <w:t>pitch frequency information is modified fro</w:t>
+      </w:r>
+      <w:r>
+        <w:rPr>
+          <w:rFonts w:ascii="Times New Roman" w:hAnsi="Times New Roman" w:cs="Times New Roman"/>
+        </w:rPr>
+        <w:t xml:space="preserve">m a </w:t>
+      </w:r>
+      <w:proofErr w:type="spellStart"/>
+      <w:r>
+        <w:rPr>
+          <w:rFonts w:ascii="Times New Roman" w:hAnsi="Times New Roman" w:cs="Times New Roman"/>
+        </w:rPr>
         <w:t>ceptrum</w:t>
       </w:r>
       <w:proofErr w:type="spellEnd"/>
@@ -1878,113 +1836,27 @@
         <w:rPr>
           <w:rFonts w:ascii="Times New Roman" w:hAnsi="Times New Roman" w:cs="Times New Roman"/>
         </w:rPr>
-        <w:t>-based voicing detection and pitch determination algorithm</w:t>
-      </w:r>
-      <w:r>
-        <w:rPr>
-          <w:rFonts w:ascii="Times New Roman" w:hAnsi="Times New Roman" w:cs="Times New Roman"/>
-        </w:rPr>
-        <w:t xml:space="preserve"> [12]</w:t>
-      </w:r>
-      <w:r>
-        <w:rPr>
-          <w:rFonts w:ascii="Times New Roman" w:hAnsi="Times New Roman" w:cs="Times New Roman"/>
-        </w:rPr>
-        <w:t xml:space="preserve">. Voicing decisions are made using a </w:t>
+        <w:t>-based method and</w:t>
+      </w:r>
+      <w:r>
+        <w:rPr>
+          <w:rFonts w:ascii="Times New Roman" w:hAnsi="Times New Roman" w:cs="Times New Roman"/>
+        </w:rPr>
+        <w:t xml:space="preserve"> it is carefully refined using pitch tracking, correction, and smoothing algorithms.  Performance analysis on a large database indicates considerable improvement relative to the conventional </w:t>
       </w:r>
       <w:proofErr w:type="spellStart"/>
       <w:r>
         <w:rPr>
           <w:rFonts w:ascii="Times New Roman" w:hAnsi="Times New Roman" w:cs="Times New Roman"/>
         </w:rPr>
-        <w:t>multifeature</w:t>
+        <w:t>cepstrum</w:t>
       </w:r>
       <w:proofErr w:type="spellEnd"/>
       <w:r>
         <w:rPr>
           <w:rFonts w:ascii="Times New Roman" w:hAnsi="Times New Roman" w:cs="Times New Roman"/>
         </w:rPr>
-        <w:t xml:space="preserve"> voiced/unvoiced classification algorithm based on statistical analysis of </w:t>
-      </w:r>
-      <w:proofErr w:type="spellStart"/>
-      <w:r>
-        <w:rPr>
-          <w:rFonts w:ascii="Times New Roman" w:hAnsi="Times New Roman" w:cs="Times New Roman"/>
-        </w:rPr>
-        <w:t>cepstral</w:t>
-      </w:r>
-      <w:proofErr w:type="spellEnd"/>
-      <w:r>
-        <w:rPr>
-          <w:rFonts w:ascii="Times New Roman" w:hAnsi="Times New Roman" w:cs="Times New Roman"/>
-        </w:rPr>
-        <w:t xml:space="preserve"> peak, zero-crossing rate, and energy of short-time segments of the sp</w:t>
-      </w:r>
-      <w:r>
-        <w:rPr>
-          <w:rFonts w:ascii="Times New Roman" w:hAnsi="Times New Roman" w:cs="Times New Roman"/>
-        </w:rPr>
-        <w:t xml:space="preserve">eech signal. The extraction of </w:t>
-      </w:r>
-      <w:r>
-        <w:rPr>
-          <w:rFonts w:ascii="Times New Roman" w:hAnsi="Times New Roman" w:cs="Times New Roman"/>
-        </w:rPr>
-        <w:t>pitch frequency information is modified fro</w:t>
-      </w:r>
-      <w:r>
-        <w:rPr>
-          <w:rFonts w:ascii="Times New Roman" w:hAnsi="Times New Roman" w:cs="Times New Roman"/>
-        </w:rPr>
-        <w:t xml:space="preserve">m a </w:t>
-      </w:r>
-      <w:proofErr w:type="spellStart"/>
-      <w:r>
-        <w:rPr>
-          <w:rFonts w:ascii="Times New Roman" w:hAnsi="Times New Roman" w:cs="Times New Roman"/>
-        </w:rPr>
-        <w:t>ceptrum</w:t>
-      </w:r>
-      <w:proofErr w:type="spellEnd"/>
-      <w:r>
-        <w:rPr>
-          <w:rFonts w:ascii="Times New Roman" w:hAnsi="Times New Roman" w:cs="Times New Roman"/>
-        </w:rPr>
-        <w:t>-based method and</w:t>
-      </w:r>
-      <w:r>
-        <w:rPr>
-          <w:rFonts w:ascii="Times New Roman" w:hAnsi="Times New Roman" w:cs="Times New Roman"/>
-        </w:rPr>
-        <w:t xml:space="preserve"> it is carefully refined using pitch tracking, correction, and smoothing algorithms.  Performance analysis on a large database indicates considerable improvement relative to the conventional </w:t>
-      </w:r>
-      <w:proofErr w:type="spellStart"/>
-      <w:r>
-        <w:rPr>
-          <w:rFonts w:ascii="Times New Roman" w:hAnsi="Times New Roman" w:cs="Times New Roman"/>
-        </w:rPr>
-        <w:t>cepstrum</w:t>
-      </w:r>
-      <w:proofErr w:type="spellEnd"/>
-      <w:r>
-        <w:rPr>
-          <w:rFonts w:ascii="Times New Roman" w:hAnsi="Times New Roman" w:cs="Times New Roman"/>
-        </w:rPr>
-        <w:t xml:space="preserve"> method. </w:t>
-      </w:r>
-      <w:proofErr w:type="spellStart"/>
-      <w:r>
-        <w:rPr>
-          <w:rFonts w:ascii="Times New Roman" w:hAnsi="Times New Roman" w:cs="Times New Roman"/>
-        </w:rPr>
-        <w:t>Cepstral</w:t>
-      </w:r>
-      <w:proofErr w:type="spellEnd"/>
-      <w:r>
-        <w:rPr>
-          <w:rFonts w:ascii="Times New Roman" w:hAnsi="Times New Roman" w:cs="Times New Roman"/>
-        </w:rPr>
-        <w:t xml:space="preserve"> signal analysis is one out of </w:t>
+        <w:t xml:space="preserve"> method. Cepstral signal analysis is one out of </w:t>
       </w:r>
       <w:r>
         <w:rPr>
@@ -2089,21 +1961,7 @@
         <w:rPr>
           <w:rFonts w:ascii="Times New Roman" w:hAnsi="Times New Roman" w:cs="Times New Roman"/>
         </w:rPr>
-        <w:t xml:space="preserve"> and architecture of Acoustic Guitar-Pitch Detection using </w:t>
-      </w:r>
-      <w:proofErr w:type="spellStart"/>
-      <w:r>
-        <w:rPr>
-          <w:rFonts w:ascii="Times New Roman" w:hAnsi="Times New Roman" w:cs="Times New Roman"/>
-        </w:rPr>
-        <w:t>Cepstral</w:t>
-      </w:r>
-      <w:proofErr w:type="spellEnd"/>
-      <w:r>
-        <w:rPr>
-          <w:rFonts w:ascii="Times New Roman" w:hAnsi="Times New Roman" w:cs="Times New Roman"/>
-        </w:rPr>
-        <w:t xml:space="preserve"> Analysis Excel-GUI Analyzer</w:t>
+        <w:t xml:space="preserve"> and architecture of Acoustic Guitar-Pitch Detection using Cepstral Analysis Excel-GUI Analyzer</w:t>
       </w:r>
     </w:p>
     <w:p>
@@ -2747,49 +2605,21 @@
         <w:rPr>
           <w:rFonts w:ascii="Times New Roman" w:hAnsi="Times New Roman" w:cs="Times New Roman"/>
         </w:rPr>
-        <w:t xml:space="preserve">The block diagram of Acoustic Guitar-Pitch Detection using </w:t>
+        <w:t xml:space="preserve">The block diagram of Acoustic Guitar-Pitch Detection using Cepstral Analysis Excel-GUI Analyzer (shown in Fig. 1) initially starts with reading the raw data of a chord to generate the </w:t>
       </w:r>
       <w:proofErr w:type="spellStart"/>
       <w:r>
         <w:rPr>
           <w:rFonts w:ascii="Times New Roman" w:hAnsi="Times New Roman" w:cs="Times New Roman"/>
         </w:rPr>
-        <w:t>Cepstral</w:t>
+        <w:t>Cepstrum</w:t>
       </w:r>
       <w:proofErr w:type="spellEnd"/>
       <w:r>
         <w:rPr>
           <w:rFonts w:ascii="Times New Roman" w:hAnsi="Times New Roman" w:cs="Times New Roman"/>
         </w:rPr>
-        <w:t xml:space="preserve"> Analysis Excel-GUI Analyzer (shown in Fig. 1) initially starts with reading the raw data of a chord to generate the </w:t>
-      </w:r>
-      <w:proofErr w:type="spellStart"/>
-      <w:r>
-        <w:rPr>
-          <w:rFonts w:ascii="Times New Roman" w:hAnsi="Times New Roman" w:cs="Times New Roman"/>
-        </w:rPr>
-        <w:t>Cepstrum</w:t>
-      </w:r>
-      <w:proofErr w:type="spellEnd"/>
-      <w:r>
-        <w:rPr>
-          <w:rFonts w:ascii="Times New Roman" w:hAnsi="Times New Roman" w:cs="Times New Roman"/>
-        </w:rPr>
-        <w:t xml:space="preserve"> that is controlled by a step button, then undergo </w:t>
-      </w:r>
-      <w:proofErr w:type="spellStart"/>
-      <w:r>
-        <w:rPr>
-          <w:rFonts w:ascii="Times New Roman" w:hAnsi="Times New Roman" w:cs="Times New Roman"/>
-        </w:rPr>
-        <w:t>Cepstral</w:t>
-      </w:r>
-      <w:proofErr w:type="spellEnd"/>
-      <w:r>
-        <w:rPr>
-          <w:rFonts w:ascii="Times New Roman" w:hAnsi="Times New Roman" w:cs="Times New Roman"/>
-        </w:rPr>
-        <w:t xml:space="preserve"> Analysis t</w:t>
+        <w:t xml:space="preserve"> that is controlled by a step button, then undergo Cepstral Analysis t</w:t>
       </w:r>
       <w:r>
         <w:rPr>
@@ -2883,6 +2713,7 @@
       <w:r>
         <w:rPr>
           <w:noProof/>
+          <w:lang w:val="en-PH" w:eastAsia="en-PH"/>
         </w:rPr>
         <w:drawing>
           <wp:inline distT="0" distB="0" distL="0" distR="0" wp14:anchorId="3AC2C351" wp14:editId="5CCBC581">
@@ -2932,6 +2763,7 @@
       <w:r>
         <w:rPr>
           <w:noProof/>
+          <w:lang w:val="en-PH" w:eastAsia="en-PH"/>
         </w:rPr>
         <mc:AlternateContent>
           <mc:Choice Requires="wps">
@@ -3009,21 +2841,7 @@
                               <w:rPr>
                                 <w:sz w:val="18"/>
                               </w:rPr>
-                              <w:t xml:space="preserve">. The image above shows the block diagram model of the Acoustic Guitar-Pitch Detection using </w:t>
-                            </w:r>
-                            <w:proofErr w:type="spellStart"/>
-                            <w:r>
-                              <w:rPr>
-                                <w:sz w:val="18"/>
-                              </w:rPr>
-                              <w:t>Cepstral</w:t>
-                            </w:r>
-                            <w:proofErr w:type="spellEnd"/>
-                            <w:r>
-                              <w:rPr>
-                                <w:sz w:val="18"/>
-                              </w:rPr>
-                              <w:t xml:space="preserve"> Analysis Excel-GUI Analyzer with five (5) blocks representing the Raw Data of Guitar Chord, Step Button, Generation of </w:t>
+                              <w:t xml:space="preserve">. The image above shows the block diagram model of the Acoustic Guitar-Pitch Detection using Cepstral Analysis Excel-GUI Analyzer with five (5) blocks representing the Raw Data of Guitar Chord, Step Button, Generation of </w:t>
                             </w:r>
                             <w:proofErr w:type="spellStart"/>
                             <w:r>
@@ -3037,21 +2855,7 @@
                               <w:rPr>
                                 <w:sz w:val="18"/>
                               </w:rPr>
-                              <w:t xml:space="preserve">, </w:t>
-                            </w:r>
-                            <w:proofErr w:type="spellStart"/>
-                            <w:r>
-                              <w:rPr>
-                                <w:sz w:val="18"/>
-                              </w:rPr>
-                              <w:t>Cepstral</w:t>
-                            </w:r>
-                            <w:proofErr w:type="spellEnd"/>
-                            <w:r>
-                              <w:rPr>
-                                <w:sz w:val="18"/>
-                              </w:rPr>
-                              <w:t xml:space="preserve"> Analysis and the estimated pitch</w:t>
+                              <w:t>, Cepstral Analysis and the estimated pitch</w:t>
                             </w:r>
                           </w:p>
                         </w:txbxContent>
@@ -3107,21 +2911,7 @@
                         <w:rPr>
                           <w:sz w:val="18"/>
                         </w:rPr>
-                        <w:t xml:space="preserve">. The image above shows the block diagram model of the Acoustic Guitar-Pitch Detection using </w:t>
-                      </w:r>
-                      <w:proofErr w:type="spellStart"/>
-                      <w:r>
-                        <w:rPr>
-                          <w:sz w:val="18"/>
-                        </w:rPr>
-                        <w:t>Cepstral</w:t>
-                      </w:r>
-                      <w:proofErr w:type="spellEnd"/>
-                      <w:r>
-                        <w:rPr>
-                          <w:sz w:val="18"/>
-                        </w:rPr>
-                        <w:t xml:space="preserve"> Analysis Excel-GUI Analyzer with five (5) blocks representing the Raw Data of Guitar Chord, Step Button, Generation of </w:t>
+                        <w:t xml:space="preserve">. The image above shows the block diagram model of the Acoustic Guitar-Pitch Detection using Cepstral Analysis Excel-GUI Analyzer with five (5) blocks representing the Raw Data of Guitar Chord, Step Button, Generation of </w:t>
                       </w:r>
                       <w:proofErr w:type="spellStart"/>
                       <w:r>
@@ -3135,21 +2925,7 @@
                         <w:rPr>
                           <w:sz w:val="18"/>
                         </w:rPr>
-                        <w:t xml:space="preserve">, </w:t>
-                      </w:r>
-                      <w:proofErr w:type="spellStart"/>
-                      <w:r>
-                        <w:rPr>
-                          <w:sz w:val="18"/>
-                        </w:rPr>
-                        <w:t>Cepstral</w:t>
-                      </w:r>
-                      <w:proofErr w:type="spellEnd"/>
-                      <w:r>
-                        <w:rPr>
-                          <w:sz w:val="18"/>
-                        </w:rPr>
-                        <w:t xml:space="preserve"> Analysis and the estimated pitch</w:t>
+                        <w:t>, Cepstral Analysis and the estimated pitch</w:t>
                       </w:r>
                     </w:p>
                   </w:txbxContent>
@@ -3218,14 +2994,23 @@
         <w:rPr>
           <w:rFonts w:ascii="Times New Roman" w:hAnsi="Times New Roman" w:cs="Times New Roman"/>
           <w:b/>
-        </w:rPr>
-      </w:pPr>
-      <w:r>
-        <w:rPr>
-          <w:rFonts w:ascii="Times New Roman" w:hAnsi="Times New Roman" w:cs="Times New Roman"/>
-          <w:b/>
-        </w:rPr>
-        <w:t xml:space="preserve"> State Diagram</w:t>
+          <w:color w:val="FF0000"/>
+        </w:rPr>
+      </w:pPr>
+      <w:r>
+        <w:rPr>
+          <w:rFonts w:ascii="Times New Roman" w:hAnsi="Times New Roman" w:cs="Times New Roman"/>
+          <w:b/>
+        </w:rPr>
+        <w:t xml:space="preserve"> </w:t>
+      </w:r>
+      <w:r>
+        <w:rPr>
+          <w:rFonts w:ascii="Times New Roman" w:hAnsi="Times New Roman" w:cs="Times New Roman"/>
+          <w:b/>
+          <w:color w:val="FF0000"/>
+        </w:rPr>
+        <w:t>State Diagram</w:t>
       </w:r>
     </w:p>
     <w:p>
@@ -3241,58 +3026,44 @@
         <w:rPr>
           <w:rFonts w:ascii="Times New Roman" w:hAnsi="Times New Roman" w:cs="Times New Roman"/>
         </w:rPr>
-        <w:t xml:space="preserve">The state diagram of Acoustic Guitar-Pitch Detection using </w:t>
+        <w:t xml:space="preserve">The state diagram of Acoustic Guitar-Pitch Detection using Cepstral Analysis Excel-GUI Analyzer (shown in Fig. 2) contains eight (8) states </w:t>
+      </w:r>
+      <w:r>
+        <w:rPr>
+          <w:rFonts w:ascii="Times New Roman" w:hAnsi="Times New Roman" w:cs="Times New Roman"/>
+        </w:rPr>
+        <w:t>and ten (10) input signals</w:t>
+      </w:r>
+      <w:r>
+        <w:rPr>
+          <w:rFonts w:ascii="Times New Roman" w:hAnsi="Times New Roman" w:cs="Times New Roman"/>
+        </w:rPr>
+        <w:t xml:space="preserve"> (shown in Table 1)</w:t>
+      </w:r>
+      <w:r>
+        <w:rPr>
+          <w:rFonts w:ascii="Times New Roman" w:hAnsi="Times New Roman" w:cs="Times New Roman"/>
+        </w:rPr>
+        <w:t xml:space="preserve">, </w:t>
+      </w:r>
+      <w:r>
+        <w:rPr>
+          <w:rFonts w:ascii="Times New Roman" w:hAnsi="Times New Roman" w:cs="Times New Roman"/>
+        </w:rPr>
+        <w:t xml:space="preserve">from which the program’s main operation is based for </w:t>
       </w:r>
       <w:proofErr w:type="spellStart"/>
       <w:r>
         <w:rPr>
           <w:rFonts w:ascii="Times New Roman" w:hAnsi="Times New Roman" w:cs="Times New Roman"/>
         </w:rPr>
-        <w:t>Cepstral</w:t>
+        <w:t>Cepstrum</w:t>
       </w:r>
       <w:proofErr w:type="spellEnd"/>
       <w:r>
         <w:rPr>
           <w:rFonts w:ascii="Times New Roman" w:hAnsi="Times New Roman" w:cs="Times New Roman"/>
         </w:rPr>
-        <w:t xml:space="preserve"> Analysis Excel-GUI Analyzer (shown in Fig. 2) contains eight (8) states </w:t>
-      </w:r>
-      <w:r>
-        <w:rPr>
-          <w:rFonts w:ascii="Times New Roman" w:hAnsi="Times New Roman" w:cs="Times New Roman"/>
-        </w:rPr>
-        <w:t>and ten (10) input signals</w:t>
-      </w:r>
-      <w:r>
-        <w:rPr>
-          <w:rFonts w:ascii="Times New Roman" w:hAnsi="Times New Roman" w:cs="Times New Roman"/>
-        </w:rPr>
-        <w:t xml:space="preserve"> (shown in Table 1)</w:t>
-      </w:r>
-      <w:r>
-        <w:rPr>
-          <w:rFonts w:ascii="Times New Roman" w:hAnsi="Times New Roman" w:cs="Times New Roman"/>
-        </w:rPr>
-        <w:t xml:space="preserve">, </w:t>
-      </w:r>
-      <w:r>
-        <w:rPr>
-          <w:rFonts w:ascii="Times New Roman" w:hAnsi="Times New Roman" w:cs="Times New Roman"/>
-        </w:rPr>
-        <w:t xml:space="preserve">from which the program’s main operation is based for </w:t>
-      </w:r>
-      <w:proofErr w:type="spellStart"/>
-      <w:r>
-        <w:rPr>
-          <w:rFonts w:ascii="Times New Roman" w:hAnsi="Times New Roman" w:cs="Times New Roman"/>
-        </w:rPr>
-        <w:t>Cepstrum</w:t>
-      </w:r>
-      <w:proofErr w:type="spellEnd"/>
-      <w:r>
-        <w:rPr>
-          <w:rFonts w:ascii="Times New Roman" w:hAnsi="Times New Roman" w:cs="Times New Roman"/>
-        </w:rPr>
         <w:t xml:space="preserve"> </w:t>
       </w:r>
       <w:r>
@@ -3336,6 +3107,7 @@
           <w:rFonts w:ascii="Times New Roman" w:hAnsi="Times New Roman" w:cs="Times New Roman"/>
           <w:b/>
           <w:noProof/>
+          <w:lang w:val="en-PH" w:eastAsia="en-PH"/>
         </w:rPr>
         <mc:AlternateContent>
           <mc:Choice Requires="wps">
@@ -3411,23 +3183,7 @@
                                 <w:sz w:val="18"/>
                                 <w:szCs w:val="18"/>
                               </w:rPr>
-                              <w:t xml:space="preserve">States and Input Signals for the State Diagram of Acoustic Guitar-Pitch Detection using </w:t>
-                            </w:r>
-                            <w:proofErr w:type="spellStart"/>
-                            <w:r>
-                              <w:rPr>
-                                <w:sz w:val="18"/>
-                                <w:szCs w:val="18"/>
-                              </w:rPr>
-                              <w:t>Cepstral</w:t>
-                            </w:r>
-                            <w:proofErr w:type="spellEnd"/>
-                            <w:r>
-                              <w:rPr>
-                                <w:sz w:val="18"/>
-                                <w:szCs w:val="18"/>
-                              </w:rPr>
-                              <w:t xml:space="preserve"> Analysis Excel-GUI Analyzer</w:t>
+                              <w:t>States and Input Signals for the State Diagram of Acoustic Guitar-Pitch Detection using Cepstral Analysis Excel-GUI Analyzer</w:t>
                             </w:r>
                           </w:p>
                           <w:p>
@@ -3482,23 +3238,7 @@
                           <w:sz w:val="18"/>
                           <w:szCs w:val="18"/>
                         </w:rPr>
-                        <w:t xml:space="preserve">States and Input Signals for the State Diagram of Acoustic Guitar-Pitch Detection using </w:t>
-                      </w:r>
-                      <w:proofErr w:type="spellStart"/>
-                      <w:r>
-                        <w:rPr>
-                          <w:sz w:val="18"/>
-                          <w:szCs w:val="18"/>
-                        </w:rPr>
-                        <w:t>Cepstral</w:t>
-                      </w:r>
-                      <w:proofErr w:type="spellEnd"/>
-                      <w:r>
-                        <w:rPr>
-                          <w:sz w:val="18"/>
-                          <w:szCs w:val="18"/>
-                        </w:rPr>
-                        <w:t xml:space="preserve"> Analysis Excel-GUI Analyzer</w:t>
+                        <w:t>States and Input Signals for the State Diagram of Acoustic Guitar-Pitch Detection using Cepstral Analysis Excel-GUI Analyzer</w:t>
                       </w:r>
                     </w:p>
                     <w:p>
@@ -4595,8 +4335,8 @@
       <w:r>
         <w:rPr>
           <w:noProof/>
-        </w:rPr>
-        <w:lastRenderedPageBreak/>
+          <w:lang w:val="en-PH" w:eastAsia="en-PH"/>
+        </w:rPr>
         <w:drawing>
           <wp:inline distT="0" distB="0" distL="0" distR="0" wp14:anchorId="69AC77BB" wp14:editId="187A34ED">
             <wp:extent cx="3095625" cy="2269461"/>
@@ -4661,6 +4401,7 @@
       <w:r>
         <w:rPr>
           <w:noProof/>
+          <w:lang w:val="en-PH" w:eastAsia="en-PH"/>
         </w:rPr>
         <mc:AlternateContent>
           <mc:Choice Requires="wps">
@@ -4738,21 +4479,7 @@
                               <w:rPr>
                                 <w:sz w:val="18"/>
                               </w:rPr>
-                              <w:t xml:space="preserve">. The image above shows the state diagram of the Acoustic Guitar-Pitch Detection using </w:t>
-                            </w:r>
-                            <w:proofErr w:type="spellStart"/>
-                            <w:r>
-                              <w:rPr>
-                                <w:sz w:val="18"/>
-                              </w:rPr>
-                              <w:t>Cepstral</w:t>
-                            </w:r>
-                            <w:proofErr w:type="spellEnd"/>
-                            <w:r>
-                              <w:rPr>
-                                <w:sz w:val="18"/>
-                              </w:rPr>
-                              <w:t xml:space="preserve"> Analysis Excel-GUI Analyzer with five (8) states.</w:t>
+                              <w:t>. The image above shows the state diagram of the Acoustic Guitar-Pitch Detection using Cepstral Analysis Excel-GUI Analyzer with five (8) states.</w:t>
                             </w:r>
                           </w:p>
                         </w:txbxContent>
@@ -4804,21 +4531,7 @@
                         <w:rPr>
                           <w:sz w:val="18"/>
                         </w:rPr>
-                        <w:t xml:space="preserve">. The image above shows the state diagram of the Acoustic Guitar-Pitch Detection using </w:t>
-                      </w:r>
-                      <w:proofErr w:type="spellStart"/>
-                      <w:r>
-                        <w:rPr>
-                          <w:sz w:val="18"/>
-                        </w:rPr>
-                        <w:t>Cepstral</w:t>
-                      </w:r>
-                      <w:proofErr w:type="spellEnd"/>
-                      <w:r>
-                        <w:rPr>
-                          <w:sz w:val="18"/>
-                        </w:rPr>
-                        <w:t xml:space="preserve"> Analysis Excel-GUI Analyzer with five (8) states.</w:t>
+                        <w:t>. The image above shows the state diagram of the Acoustic Guitar-Pitch Detection using Cepstral Analysis Excel-GUI Analyzer with five (8) states.</w:t>
                       </w:r>
                     </w:p>
                   </w:txbxContent>
@@ -4900,21 +4613,7 @@
         <w:rPr>
           <w:rFonts w:ascii="Times New Roman" w:hAnsi="Times New Roman" w:cs="Times New Roman"/>
         </w:rPr>
-        <w:t xml:space="preserve">The system architecture of Acoustic Guitar-Pitch Detection using </w:t>
-      </w:r>
-      <w:proofErr w:type="spellStart"/>
-      <w:r>
-        <w:rPr>
-          <w:rFonts w:ascii="Times New Roman" w:hAnsi="Times New Roman" w:cs="Times New Roman"/>
-        </w:rPr>
-        <w:t>Cepstral</w:t>
-      </w:r>
-      <w:proofErr w:type="spellEnd"/>
-      <w:r>
-        <w:rPr>
-          <w:rFonts w:ascii="Times New Roman" w:hAnsi="Times New Roman" w:cs="Times New Roman"/>
-        </w:rPr>
-        <w:t xml:space="preserve"> Analysis Excel-GUI Analyzer (shown in Fig. 3) starts with the raw data of a chord as the input to the generation of the </w:t>
+        <w:t xml:space="preserve">The system architecture of Acoustic Guitar-Pitch Detection using Cepstral Analysis Excel-GUI Analyzer (shown in Fig. 3) starts with the raw data of a chord as the input to the generation of the </w:t>
       </w:r>
       <w:proofErr w:type="spellStart"/>
       <w:r>
@@ -4966,63 +4665,7 @@
         <w:rPr>
           <w:rFonts w:ascii="Times New Roman" w:hAnsi="Times New Roman" w:cs="Times New Roman"/>
         </w:rPr>
-        <w:t xml:space="preserve"> Generation to produce </w:t>
-      </w:r>
-      <w:proofErr w:type="spellStart"/>
-      <w:r>
-        <w:rPr>
-          <w:rFonts w:ascii="Times New Roman" w:hAnsi="Times New Roman" w:cs="Times New Roman"/>
-        </w:rPr>
-        <w:t>Cepstral</w:t>
-      </w:r>
-      <w:proofErr w:type="spellEnd"/>
-      <w:r>
-        <w:rPr>
-          <w:rFonts w:ascii="Times New Roman" w:hAnsi="Times New Roman" w:cs="Times New Roman"/>
-        </w:rPr>
-        <w:t xml:space="preserve"> Coefficients. The </w:t>
-      </w:r>
-      <w:proofErr w:type="spellStart"/>
-      <w:r>
-        <w:rPr>
-          <w:rFonts w:ascii="Times New Roman" w:hAnsi="Times New Roman" w:cs="Times New Roman"/>
-        </w:rPr>
-        <w:t>cepstral</w:t>
-      </w:r>
-      <w:proofErr w:type="spellEnd"/>
-      <w:r>
-        <w:rPr>
-          <w:rFonts w:ascii="Times New Roman" w:hAnsi="Times New Roman" w:cs="Times New Roman"/>
-        </w:rPr>
-        <w:t xml:space="preserve"> coefficients will undergo </w:t>
-      </w:r>
-      <w:proofErr w:type="spellStart"/>
-      <w:r>
-        <w:rPr>
-          <w:rFonts w:ascii="Times New Roman" w:hAnsi="Times New Roman" w:cs="Times New Roman"/>
-        </w:rPr>
-        <w:t>Cepstral</w:t>
-      </w:r>
-      <w:proofErr w:type="spellEnd"/>
-      <w:r>
-        <w:rPr>
-          <w:rFonts w:ascii="Times New Roman" w:hAnsi="Times New Roman" w:cs="Times New Roman"/>
-        </w:rPr>
-        <w:t xml:space="preserve"> Analysis with High-Time </w:t>
-      </w:r>
-      <w:proofErr w:type="spellStart"/>
-      <w:r>
-        <w:rPr>
-          <w:rFonts w:ascii="Times New Roman" w:hAnsi="Times New Roman" w:cs="Times New Roman"/>
-        </w:rPr>
-        <w:t>Liftering</w:t>
-      </w:r>
-      <w:proofErr w:type="spellEnd"/>
-      <w:r>
-        <w:rPr>
-          <w:rFonts w:ascii="Times New Roman" w:hAnsi="Times New Roman" w:cs="Times New Roman"/>
-        </w:rPr>
-        <w:t xml:space="preserve"> Algorithm to estimate the pitch frequency of the input chord/data.</w:t>
+        <w:t xml:space="preserve"> Generation to produce Cepstral Coefficients. The cepstral coefficients will undergo Cepstral Analysis with High-Time Liftering Algorithm to estimate the pitch frequency of the input chord/data.</w:t>
       </w:r>
     </w:p>
     <w:p>
@@ -5045,6 +4688,7 @@
       <w:r>
         <w:rPr>
           <w:noProof/>
+          <w:lang w:val="en-PH" w:eastAsia="en-PH"/>
         </w:rPr>
         <w:lastRenderedPageBreak/>
         <mc:AlternateContent>
@@ -5123,21 +4767,7 @@
                               <w:rPr>
                                 <w:sz w:val="18"/>
                               </w:rPr>
-                              <w:t xml:space="preserve">. The image above shows the system architecture of the Acoustic Guitar-Pitch Detection using </w:t>
-                            </w:r>
-                            <w:proofErr w:type="spellStart"/>
-                            <w:r>
-                              <w:rPr>
-                                <w:sz w:val="18"/>
-                              </w:rPr>
-                              <w:t>Cepstral</w:t>
-                            </w:r>
-                            <w:proofErr w:type="spellEnd"/>
-                            <w:r>
-                              <w:rPr>
-                                <w:sz w:val="18"/>
-                              </w:rPr>
-                              <w:t xml:space="preserve"> Analysis Excel-GUI Analyzer</w:t>
+                              <w:t>. The image above shows the system architecture of the Acoustic Guitar-Pitch Detection using Cepstral Analysis Excel-GUI Analyzer</w:t>
                             </w:r>
                           </w:p>
                         </w:txbxContent>
@@ -5189,21 +4819,7 @@
                         <w:rPr>
                           <w:sz w:val="18"/>
                         </w:rPr>
-                        <w:t xml:space="preserve">. The image above shows the system architecture of the Acoustic Guitar-Pitch Detection using </w:t>
-                      </w:r>
-                      <w:proofErr w:type="spellStart"/>
-                      <w:r>
-                        <w:rPr>
-                          <w:sz w:val="18"/>
-                        </w:rPr>
-                        <w:t>Cepstral</w:t>
-                      </w:r>
-                      <w:proofErr w:type="spellEnd"/>
-                      <w:r>
-                        <w:rPr>
-                          <w:sz w:val="18"/>
-                        </w:rPr>
-                        <w:t xml:space="preserve"> Analysis Excel-GUI Analyzer</w:t>
+                        <w:t>. The image above shows the system architecture of the Acoustic Guitar-Pitch Detection using Cepstral Analysis Excel-GUI Analyzer</w:t>
                       </w:r>
                     </w:p>
                   </w:txbxContent>
@@ -5217,6 +4833,7 @@
       <w:r>
         <w:rPr>
           <w:noProof/>
+          <w:lang w:val="en-PH" w:eastAsia="en-PH"/>
         </w:rPr>
         <w:drawing>
           <wp:inline distT="0" distB="0" distL="0" distR="0" wp14:anchorId="6A948DDD" wp14:editId="60133BB0">
@@ -5278,14 +4895,6 @@
         <w:spacing w:afterLines="60" w:after="144" w:line="240" w:lineRule="auto"/>
         <w:rPr>
           <w:rFonts w:ascii="Times New Roman" w:hAnsi="Times New Roman" w:cs="Times New Roman"/>
-        </w:rPr>
-      </w:pPr>
-    </w:p>
-    <w:p>
-      <w:pPr>
-        <w:spacing w:afterLines="60" w:after="144" w:line="240" w:lineRule="auto"/>
-        <w:rPr>
-          <w:rFonts w:ascii="Times New Roman" w:hAnsi="Times New Roman" w:cs="Times New Roman"/>
           <w:b/>
         </w:rPr>
       </w:pPr>
@@ -5321,6 +4930,757 @@
         <w:t>Results</w:t>
       </w:r>
     </w:p>
+    <w:tbl>
+      <w:tblPr>
+        <w:tblStyle w:val="TableGrid"/>
+        <w:tblW w:w="0" w:type="auto"/>
+        <w:tblLook w:val="04A0" w:firstRow="1" w:lastRow="0" w:firstColumn="1" w:lastColumn="0" w:noHBand="0" w:noVBand="1"/>
+      </w:tblPr>
+      <w:tblGrid>
+        <w:gridCol w:w="1676"/>
+        <w:gridCol w:w="1677"/>
+        <w:gridCol w:w="1677"/>
+      </w:tblGrid>
+      <w:tr>
+        <w:trPr>
+          <w:trHeight w:val="557"/>
+        </w:trPr>
+        <w:tc>
+          <w:tcPr>
+            <w:tcW w:w="1676" w:type="dxa"/>
+          </w:tcPr>
+          <w:p>
+            <w:pPr>
+              <w:spacing w:afterLines="60" w:after="144"/>
+              <w:jc w:val="center"/>
+              <w:rPr>
+                <w:rFonts w:ascii="Times New Roman" w:hAnsi="Times New Roman" w:cs="Times New Roman"/>
+                <w:b/>
+                <w:sz w:val="24"/>
+              </w:rPr>
+            </w:pPr>
+            <w:r>
+              <w:rPr>
+                <w:rFonts w:ascii="Times New Roman" w:hAnsi="Times New Roman" w:cs="Times New Roman"/>
+                <w:b/>
+                <w:sz w:val="24"/>
+              </w:rPr>
+              <w:t>Chord</w:t>
+            </w:r>
+          </w:p>
+        </w:tc>
+        <w:tc>
+          <w:tcPr>
+            <w:tcW w:w="1677" w:type="dxa"/>
+          </w:tcPr>
+          <w:p>
+            <w:pPr>
+              <w:spacing w:afterLines="60" w:after="144"/>
+              <w:jc w:val="center"/>
+              <w:rPr>
+                <w:rFonts w:ascii="Times New Roman" w:hAnsi="Times New Roman" w:cs="Times New Roman"/>
+                <w:sz w:val="24"/>
+              </w:rPr>
+            </w:pPr>
+            <w:r>
+              <w:rPr>
+                <w:rFonts w:ascii="Times New Roman" w:hAnsi="Times New Roman" w:cs="Times New Roman"/>
+                <w:sz w:val="24"/>
+              </w:rPr>
+              <w:t>Expected Frequency</w:t>
+            </w:r>
+          </w:p>
+        </w:tc>
+        <w:tc>
+          <w:tcPr>
+            <w:tcW w:w="1677" w:type="dxa"/>
+          </w:tcPr>
+          <w:p>
+            <w:pPr>
+              <w:spacing w:afterLines="60" w:after="144"/>
+              <w:jc w:val="center"/>
+              <w:rPr>
+                <w:rFonts w:ascii="Times New Roman" w:hAnsi="Times New Roman" w:cs="Times New Roman"/>
+              </w:rPr>
+            </w:pPr>
+            <w:r>
+              <w:rPr>
+                <w:rFonts w:ascii="Times New Roman" w:hAnsi="Times New Roman" w:cs="Times New Roman"/>
+              </w:rPr>
+              <w:t>Actual Frequency</w:t>
+            </w:r>
+          </w:p>
+          <w:p>
+            <w:pPr>
+              <w:spacing w:afterLines="60" w:after="144"/>
+              <w:jc w:val="center"/>
+              <w:rPr>
+                <w:rFonts w:ascii="Times New Roman" w:hAnsi="Times New Roman" w:cs="Times New Roman"/>
+              </w:rPr>
+            </w:pPr>
+            <w:r>
+              <w:rPr>
+                <w:rFonts w:ascii="Times New Roman" w:hAnsi="Times New Roman" w:cs="Times New Roman"/>
+              </w:rPr>
+              <w:t>(From System)</w:t>
+            </w:r>
+          </w:p>
+        </w:tc>
+      </w:tr>
+      <w:tr>
+        <w:tc>
+          <w:tcPr>
+            <w:tcW w:w="1676" w:type="dxa"/>
+          </w:tcPr>
+          <w:p>
+            <w:pPr>
+              <w:spacing w:afterLines="60" w:after="144"/>
+              <w:jc w:val="center"/>
+              <w:rPr>
+                <w:rFonts w:ascii="Times New Roman" w:hAnsi="Times New Roman" w:cs="Times New Roman"/>
+              </w:rPr>
+            </w:pPr>
+            <w:r>
+              <w:rPr>
+                <w:rFonts w:ascii="Times New Roman" w:hAnsi="Times New Roman" w:cs="Times New Roman"/>
+              </w:rPr>
+              <w:t>A</w:t>
+            </w:r>
+          </w:p>
+        </w:tc>
+        <w:tc>
+          <w:tcPr>
+            <w:tcW w:w="1677" w:type="dxa"/>
+          </w:tcPr>
+          <w:p>
+            <w:pPr>
+              <w:jc w:val="center"/>
+              <w:rPr>
+                <w:rFonts w:ascii="Arial" w:hAnsi="Arial" w:cs="Arial"/>
+                <w:sz w:val="20"/>
+                <w:szCs w:val="20"/>
+              </w:rPr>
+            </w:pPr>
+            <w:r>
+              <w:rPr>
+                <w:rFonts w:ascii="Arial" w:hAnsi="Arial" w:cs="Arial"/>
+                <w:sz w:val="20"/>
+                <w:szCs w:val="20"/>
+              </w:rPr>
+              <w:t>440.00</w:t>
+            </w:r>
+          </w:p>
+        </w:tc>
+        <w:tc>
+          <w:tcPr>
+            <w:tcW w:w="1677" w:type="dxa"/>
+          </w:tcPr>
+          <w:p>
+            <w:pPr>
+              <w:spacing w:afterLines="60" w:after="144"/>
+              <w:jc w:val="center"/>
+              <w:rPr>
+                <w:rFonts w:ascii="Times New Roman" w:hAnsi="Times New Roman" w:cs="Times New Roman"/>
+              </w:rPr>
+            </w:pPr>
+            <w:r>
+              <w:rPr>
+                <w:rFonts w:ascii="Times New Roman" w:hAnsi="Times New Roman" w:cs="Times New Roman"/>
+              </w:rPr>
+              <w:t>4</w:t>
+            </w:r>
+            <w:r>
+              <w:rPr>
+                <w:rFonts w:ascii="Times New Roman" w:hAnsi="Times New Roman" w:cs="Times New Roman"/>
+              </w:rPr>
+              <w:t>3</w:t>
+            </w:r>
+            <w:r>
+              <w:rPr>
+                <w:rFonts w:ascii="Times New Roman" w:hAnsi="Times New Roman" w:cs="Times New Roman"/>
+              </w:rPr>
+              <w:t>5.</w:t>
+            </w:r>
+            <w:r>
+              <w:rPr>
+                <w:rFonts w:ascii="Times New Roman" w:hAnsi="Times New Roman" w:cs="Times New Roman"/>
+              </w:rPr>
+              <w:t>12</w:t>
+            </w:r>
+          </w:p>
+        </w:tc>
+      </w:tr>
+      <w:tr>
+        <w:tc>
+          <w:tcPr>
+            <w:tcW w:w="1676" w:type="dxa"/>
+          </w:tcPr>
+          <w:p>
+            <w:pPr>
+              <w:spacing w:afterLines="60" w:after="144"/>
+              <w:jc w:val="center"/>
+              <w:rPr>
+                <w:rFonts w:ascii="Times New Roman" w:hAnsi="Times New Roman" w:cs="Times New Roman"/>
+              </w:rPr>
+            </w:pPr>
+            <w:r>
+              <w:rPr>
+                <w:rFonts w:ascii="Times New Roman" w:hAnsi="Times New Roman" w:cs="Times New Roman"/>
+              </w:rPr>
+              <w:t>B</w:t>
+            </w:r>
+          </w:p>
+        </w:tc>
+        <w:tc>
+          <w:tcPr>
+            <w:tcW w:w="1677" w:type="dxa"/>
+          </w:tcPr>
+          <w:p>
+            <w:pPr>
+              <w:spacing w:afterLines="60" w:after="144"/>
+              <w:jc w:val="center"/>
+              <w:rPr>
+                <w:rFonts w:ascii="Times New Roman" w:hAnsi="Times New Roman" w:cs="Times New Roman"/>
+              </w:rPr>
+            </w:pPr>
+            <w:r>
+              <w:rPr>
+                <w:rFonts w:ascii="Times New Roman" w:hAnsi="Times New Roman" w:cs="Times New Roman"/>
+              </w:rPr>
+              <w:t>493.88</w:t>
+            </w:r>
+          </w:p>
+        </w:tc>
+        <w:tc>
+          <w:tcPr>
+            <w:tcW w:w="1677" w:type="dxa"/>
+          </w:tcPr>
+          <w:p>
+            <w:pPr>
+              <w:spacing w:afterLines="60" w:after="144"/>
+              <w:jc w:val="center"/>
+              <w:rPr>
+                <w:rFonts w:ascii="Times New Roman" w:hAnsi="Times New Roman" w:cs="Times New Roman"/>
+              </w:rPr>
+            </w:pPr>
+            <w:r>
+              <w:rPr>
+                <w:rFonts w:ascii="Times New Roman" w:hAnsi="Times New Roman" w:cs="Times New Roman"/>
+              </w:rPr>
+              <w:t>504.8258777</w:t>
+            </w:r>
+          </w:p>
+        </w:tc>
+      </w:tr>
+      <w:tr>
+        <w:tc>
+          <w:tcPr>
+            <w:tcW w:w="1676" w:type="dxa"/>
+          </w:tcPr>
+          <w:p>
+            <w:pPr>
+              <w:spacing w:afterLines="60" w:after="144"/>
+              <w:jc w:val="center"/>
+              <w:rPr>
+                <w:rFonts w:ascii="Times New Roman" w:hAnsi="Times New Roman" w:cs="Times New Roman"/>
+              </w:rPr>
+            </w:pPr>
+            <w:r>
+              <w:rPr>
+                <w:rFonts w:ascii="Times New Roman" w:hAnsi="Times New Roman" w:cs="Times New Roman"/>
+              </w:rPr>
+              <w:t>C</w:t>
+            </w:r>
+          </w:p>
+        </w:tc>
+        <w:tc>
+          <w:tcPr>
+            <w:tcW w:w="1677" w:type="dxa"/>
+          </w:tcPr>
+          <w:p>
+            <w:pPr>
+              <w:spacing w:afterLines="60" w:after="144"/>
+              <w:jc w:val="center"/>
+              <w:rPr>
+                <w:rFonts w:ascii="Times New Roman" w:hAnsi="Times New Roman" w:cs="Times New Roman"/>
+              </w:rPr>
+            </w:pPr>
+            <w:r>
+              <w:rPr>
+                <w:rFonts w:ascii="Times New Roman" w:hAnsi="Times New Roman" w:cs="Times New Roman"/>
+              </w:rPr>
+              <w:t>261.63</w:t>
+            </w:r>
+          </w:p>
+        </w:tc>
+        <w:tc>
+          <w:tcPr>
+            <w:tcW w:w="1677" w:type="dxa"/>
+          </w:tcPr>
+          <w:p>
+            <w:pPr>
+              <w:spacing w:afterLines="60" w:after="144"/>
+              <w:jc w:val="center"/>
+              <w:rPr>
+                <w:rFonts w:ascii="Times New Roman" w:hAnsi="Times New Roman" w:cs="Times New Roman"/>
+              </w:rPr>
+            </w:pPr>
+            <w:r>
+              <w:rPr>
+                <w:rFonts w:ascii="Times New Roman" w:hAnsi="Times New Roman" w:cs="Times New Roman"/>
+              </w:rPr>
+              <w:t>258.817</w:t>
+            </w:r>
+          </w:p>
+        </w:tc>
+      </w:tr>
+      <w:tr>
+        <w:tc>
+          <w:tcPr>
+            <w:tcW w:w="1676" w:type="dxa"/>
+          </w:tcPr>
+          <w:p>
+            <w:pPr>
+              <w:spacing w:afterLines="60" w:after="144"/>
+              <w:jc w:val="center"/>
+              <w:rPr>
+                <w:rFonts w:ascii="Times New Roman" w:hAnsi="Times New Roman" w:cs="Times New Roman"/>
+              </w:rPr>
+            </w:pPr>
+            <w:r>
+              <w:rPr>
+                <w:rFonts w:ascii="Times New Roman" w:hAnsi="Times New Roman" w:cs="Times New Roman"/>
+              </w:rPr>
+              <w:t>D</w:t>
+            </w:r>
+          </w:p>
+        </w:tc>
+        <w:tc>
+          <w:tcPr>
+            <w:tcW w:w="1677" w:type="dxa"/>
+          </w:tcPr>
+          <w:p>
+            <w:pPr>
+              <w:spacing w:afterLines="60" w:after="144"/>
+              <w:jc w:val="center"/>
+              <w:rPr>
+                <w:rFonts w:ascii="Times New Roman" w:hAnsi="Times New Roman" w:cs="Times New Roman"/>
+              </w:rPr>
+            </w:pPr>
+            <w:r>
+              <w:rPr>
+                <w:rFonts w:ascii="Times New Roman" w:hAnsi="Times New Roman" w:cs="Times New Roman"/>
+              </w:rPr>
+              <w:t>293.66</w:t>
+            </w:r>
+          </w:p>
+        </w:tc>
+        <w:tc>
+          <w:tcPr>
+            <w:tcW w:w="1677" w:type="dxa"/>
+          </w:tcPr>
+          <w:p>
+            <w:pPr>
+              <w:spacing w:afterLines="60" w:after="144"/>
+              <w:jc w:val="center"/>
+              <w:rPr>
+                <w:rFonts w:ascii="Times New Roman" w:hAnsi="Times New Roman" w:cs="Times New Roman"/>
+              </w:rPr>
+            </w:pPr>
+            <w:r>
+              <w:rPr>
+                <w:rFonts w:ascii="Times New Roman" w:hAnsi="Times New Roman" w:cs="Times New Roman"/>
+              </w:rPr>
+              <w:t>279.18703</w:t>
+            </w:r>
+          </w:p>
+        </w:tc>
+      </w:tr>
+      <w:tr>
+        <w:tc>
+          <w:tcPr>
+            <w:tcW w:w="1676" w:type="dxa"/>
+          </w:tcPr>
+          <w:p>
+            <w:pPr>
+              <w:spacing w:afterLines="60" w:after="144"/>
+              <w:jc w:val="center"/>
+              <w:rPr>
+                <w:rFonts w:ascii="Times New Roman" w:hAnsi="Times New Roman" w:cs="Times New Roman"/>
+              </w:rPr>
+            </w:pPr>
+            <w:r>
+              <w:rPr>
+                <w:rFonts w:ascii="Times New Roman" w:hAnsi="Times New Roman" w:cs="Times New Roman"/>
+              </w:rPr>
+              <w:t>E</w:t>
+            </w:r>
+          </w:p>
+        </w:tc>
+        <w:tc>
+          <w:tcPr>
+            <w:tcW w:w="1677" w:type="dxa"/>
+          </w:tcPr>
+          <w:p>
+            <w:pPr>
+              <w:spacing w:afterLines="60" w:after="144"/>
+              <w:jc w:val="center"/>
+              <w:rPr>
+                <w:rFonts w:ascii="Times New Roman" w:hAnsi="Times New Roman" w:cs="Times New Roman"/>
+              </w:rPr>
+            </w:pPr>
+            <w:r>
+              <w:rPr>
+                <w:rFonts w:ascii="Times New Roman" w:hAnsi="Times New Roman" w:cs="Times New Roman"/>
+              </w:rPr>
+              <w:t>329.63</w:t>
+            </w:r>
+          </w:p>
+        </w:tc>
+        <w:tc>
+          <w:tcPr>
+            <w:tcW w:w="1677" w:type="dxa"/>
+          </w:tcPr>
+          <w:p>
+            <w:pPr>
+              <w:spacing w:afterLines="60" w:after="144"/>
+              <w:jc w:val="center"/>
+              <w:rPr>
+                <w:rFonts w:ascii="Times New Roman" w:hAnsi="Times New Roman" w:cs="Times New Roman"/>
+              </w:rPr>
+            </w:pPr>
+            <w:r>
+              <w:rPr>
+                <w:rFonts w:ascii="Times New Roman" w:hAnsi="Times New Roman" w:cs="Times New Roman"/>
+              </w:rPr>
+              <w:t>338.76</w:t>
+            </w:r>
+          </w:p>
+        </w:tc>
+      </w:tr>
+      <w:tr>
+        <w:tc>
+          <w:tcPr>
+            <w:tcW w:w="1676" w:type="dxa"/>
+          </w:tcPr>
+          <w:p>
+            <w:pPr>
+              <w:spacing w:afterLines="60" w:after="144"/>
+              <w:jc w:val="center"/>
+              <w:rPr>
+                <w:rFonts w:ascii="Times New Roman" w:hAnsi="Times New Roman" w:cs="Times New Roman"/>
+              </w:rPr>
+            </w:pPr>
+            <w:r>
+              <w:rPr>
+                <w:rFonts w:ascii="Times New Roman" w:hAnsi="Times New Roman" w:cs="Times New Roman"/>
+              </w:rPr>
+              <w:t>F</w:t>
+            </w:r>
+          </w:p>
+        </w:tc>
+        <w:tc>
+          <w:tcPr>
+            <w:tcW w:w="1677" w:type="dxa"/>
+          </w:tcPr>
+          <w:p>
+            <w:pPr>
+              <w:spacing w:afterLines="60" w:after="144"/>
+              <w:jc w:val="center"/>
+              <w:rPr>
+                <w:rFonts w:ascii="Times New Roman" w:hAnsi="Times New Roman" w:cs="Times New Roman"/>
+              </w:rPr>
+            </w:pPr>
+            <w:r>
+              <w:rPr>
+                <w:rFonts w:ascii="Times New Roman" w:hAnsi="Times New Roman" w:cs="Times New Roman"/>
+              </w:rPr>
+              <w:t>349.23</w:t>
+            </w:r>
+          </w:p>
+        </w:tc>
+        <w:tc>
+          <w:tcPr>
+            <w:tcW w:w="1677" w:type="dxa"/>
+          </w:tcPr>
+          <w:p>
+            <w:pPr>
+              <w:spacing w:afterLines="60" w:after="144"/>
+              <w:jc w:val="center"/>
+              <w:rPr>
+                <w:rFonts w:ascii="Times New Roman" w:hAnsi="Times New Roman" w:cs="Times New Roman"/>
+              </w:rPr>
+            </w:pPr>
+            <w:r>
+              <w:rPr>
+                <w:rFonts w:ascii="Times New Roman" w:hAnsi="Times New Roman" w:cs="Times New Roman"/>
+              </w:rPr>
+              <w:t>334.1756</w:t>
+            </w:r>
+          </w:p>
+        </w:tc>
+      </w:tr>
+      <w:tr>
+        <w:tc>
+          <w:tcPr>
+            <w:tcW w:w="1676" w:type="dxa"/>
+          </w:tcPr>
+          <w:p>
+            <w:pPr>
+              <w:spacing w:afterLines="60" w:after="144"/>
+              <w:jc w:val="center"/>
+              <w:rPr>
+                <w:rFonts w:ascii="Times New Roman" w:hAnsi="Times New Roman" w:cs="Times New Roman"/>
+              </w:rPr>
+            </w:pPr>
+            <w:r>
+              <w:rPr>
+                <w:rFonts w:ascii="Times New Roman" w:hAnsi="Times New Roman" w:cs="Times New Roman"/>
+              </w:rPr>
+              <w:t>G</w:t>
+            </w:r>
+          </w:p>
+        </w:tc>
+        <w:tc>
+          <w:tcPr>
+            <w:tcW w:w="1677" w:type="dxa"/>
+          </w:tcPr>
+          <w:p>
+            <w:pPr>
+              <w:spacing w:afterLines="60" w:after="144"/>
+              <w:jc w:val="center"/>
+              <w:rPr>
+                <w:rFonts w:ascii="Times New Roman" w:hAnsi="Times New Roman" w:cs="Times New Roman"/>
+              </w:rPr>
+            </w:pPr>
+            <w:r>
+              <w:rPr>
+                <w:rFonts w:ascii="Times New Roman" w:hAnsi="Times New Roman" w:cs="Times New Roman"/>
+              </w:rPr>
+              <w:t>392.00</w:t>
+            </w:r>
+          </w:p>
+        </w:tc>
+        <w:tc>
+          <w:tcPr>
+            <w:tcW w:w="1677" w:type="dxa"/>
+          </w:tcPr>
+          <w:p>
+            <w:pPr>
+              <w:spacing w:afterLines="60" w:after="144"/>
+              <w:jc w:val="center"/>
+              <w:rPr>
+                <w:rFonts w:ascii="Times New Roman" w:hAnsi="Times New Roman" w:cs="Times New Roman"/>
+              </w:rPr>
+            </w:pPr>
+            <w:r>
+              <w:rPr>
+                <w:rFonts w:ascii="Times New Roman" w:hAnsi="Times New Roman" w:cs="Times New Roman"/>
+              </w:rPr>
+              <w:t>387.283</w:t>
+            </w:r>
+          </w:p>
+        </w:tc>
+      </w:tr>
+      <w:tr>
+        <w:tc>
+          <w:tcPr>
+            <w:tcW w:w="1676" w:type="dxa"/>
+          </w:tcPr>
+          <w:p>
+            <w:pPr>
+              <w:spacing w:afterLines="60" w:after="144"/>
+              <w:jc w:val="center"/>
+              <w:rPr>
+                <w:rFonts w:ascii="Times New Roman" w:hAnsi="Times New Roman" w:cs="Times New Roman"/>
+              </w:rPr>
+            </w:pPr>
+            <w:r>
+              <w:rPr>
+                <w:rFonts w:ascii="Times New Roman" w:hAnsi="Times New Roman" w:cs="Times New Roman"/>
+              </w:rPr>
+              <w:t>A#</w:t>
+            </w:r>
+          </w:p>
+        </w:tc>
+        <w:tc>
+          <w:tcPr>
+            <w:tcW w:w="1677" w:type="dxa"/>
+          </w:tcPr>
+          <w:p>
+            <w:pPr>
+              <w:spacing w:afterLines="60" w:after="144"/>
+              <w:jc w:val="center"/>
+              <w:rPr>
+                <w:rFonts w:ascii="Times New Roman" w:hAnsi="Times New Roman" w:cs="Times New Roman"/>
+              </w:rPr>
+            </w:pPr>
+            <w:r>
+              <w:rPr>
+                <w:rFonts w:ascii="Times New Roman" w:hAnsi="Times New Roman" w:cs="Times New Roman"/>
+              </w:rPr>
+              <w:t>466.16</w:t>
+            </w:r>
+          </w:p>
+        </w:tc>
+        <w:tc>
+          <w:tcPr>
+            <w:tcW w:w="1677" w:type="dxa"/>
+          </w:tcPr>
+          <w:p>
+            <w:pPr>
+              <w:spacing w:afterLines="60" w:after="144"/>
+              <w:jc w:val="center"/>
+              <w:rPr>
+                <w:rFonts w:ascii="Times New Roman" w:hAnsi="Times New Roman" w:cs="Times New Roman"/>
+              </w:rPr>
+            </w:pPr>
+            <w:r>
+              <w:rPr>
+                <w:rFonts w:ascii="Times New Roman" w:hAnsi="Times New Roman" w:cs="Times New Roman"/>
+              </w:rPr>
+              <w:t>450.214</w:t>
+            </w:r>
+          </w:p>
+        </w:tc>
+      </w:tr>
+      <w:tr>
+        <w:tc>
+          <w:tcPr>
+            <w:tcW w:w="1676" w:type="dxa"/>
+          </w:tcPr>
+          <w:p>
+            <w:pPr>
+              <w:spacing w:afterLines="60" w:after="144"/>
+              <w:jc w:val="center"/>
+              <w:rPr>
+                <w:rFonts w:ascii="Times New Roman" w:hAnsi="Times New Roman" w:cs="Times New Roman"/>
+              </w:rPr>
+            </w:pPr>
+            <w:r>
+              <w:rPr>
+                <w:rFonts w:ascii="Times New Roman" w:hAnsi="Times New Roman" w:cs="Times New Roman"/>
+              </w:rPr>
+              <w:t>C</w:t>
+            </w:r>
+            <w:r>
+              <w:rPr>
+                <w:rFonts w:ascii="Times New Roman" w:hAnsi="Times New Roman" w:cs="Times New Roman"/>
+              </w:rPr>
+              <w:t>#</w:t>
+            </w:r>
+          </w:p>
+        </w:tc>
+        <w:tc>
+          <w:tcPr>
+            <w:tcW w:w="1677" w:type="dxa"/>
+          </w:tcPr>
+          <w:p>
+            <w:pPr>
+              <w:spacing w:afterLines="60" w:after="144"/>
+              <w:jc w:val="center"/>
+              <w:rPr>
+                <w:rFonts w:ascii="Times New Roman" w:hAnsi="Times New Roman" w:cs="Times New Roman"/>
+              </w:rPr>
+            </w:pPr>
+            <w:r>
+              <w:rPr>
+                <w:rFonts w:ascii="Times New Roman" w:hAnsi="Times New Roman" w:cs="Times New Roman"/>
+              </w:rPr>
+              <w:t>277.18</w:t>
+            </w:r>
+          </w:p>
+        </w:tc>
+        <w:tc>
+          <w:tcPr>
+            <w:tcW w:w="1677" w:type="dxa"/>
+          </w:tcPr>
+          <w:p>
+            <w:pPr>
+              <w:spacing w:afterLines="60" w:after="144"/>
+              <w:jc w:val="center"/>
+              <w:rPr>
+                <w:rFonts w:ascii="Times New Roman" w:hAnsi="Times New Roman" w:cs="Times New Roman"/>
+              </w:rPr>
+            </w:pPr>
+            <w:r>
+              <w:rPr>
+                <w:rFonts w:ascii="Times New Roman" w:hAnsi="Times New Roman" w:cs="Times New Roman"/>
+              </w:rPr>
+              <w:t>263.8279</w:t>
+            </w:r>
+          </w:p>
+        </w:tc>
+      </w:tr>
+      <w:tr>
+        <w:tc>
+          <w:tcPr>
+            <w:tcW w:w="1676" w:type="dxa"/>
+          </w:tcPr>
+          <w:p>
+            <w:pPr>
+              <w:spacing w:afterLines="60" w:after="144"/>
+              <w:jc w:val="center"/>
+              <w:rPr>
+                <w:rFonts w:ascii="Times New Roman" w:hAnsi="Times New Roman" w:cs="Times New Roman"/>
+              </w:rPr>
+            </w:pPr>
+            <w:r>
+              <w:rPr>
+                <w:rFonts w:ascii="Times New Roman" w:hAnsi="Times New Roman" w:cs="Times New Roman"/>
+              </w:rPr>
+              <w:t>D</w:t>
+            </w:r>
+            <w:r>
+              <w:rPr>
+                <w:rFonts w:ascii="Times New Roman" w:hAnsi="Times New Roman" w:cs="Times New Roman"/>
+              </w:rPr>
+              <w:t>#</w:t>
+            </w:r>
+          </w:p>
+        </w:tc>
+        <w:tc>
+          <w:tcPr>
+            <w:tcW w:w="1677" w:type="dxa"/>
+          </w:tcPr>
+          <w:p>
+            <w:pPr>
+              <w:spacing w:afterLines="60" w:after="144"/>
+              <w:jc w:val="center"/>
+              <w:rPr>
+                <w:rFonts w:ascii="Times New Roman" w:hAnsi="Times New Roman" w:cs="Times New Roman"/>
+              </w:rPr>
+            </w:pPr>
+            <w:r>
+              <w:rPr>
+                <w:rFonts w:ascii="Times New Roman" w:hAnsi="Times New Roman" w:cs="Times New Roman"/>
+              </w:rPr>
+              <w:t>311.13</w:t>
+            </w:r>
+          </w:p>
+        </w:tc>
+        <w:tc>
+          <w:tcPr>
+            <w:tcW w:w="1677" w:type="dxa"/>
+          </w:tcPr>
+          <w:p>
+            <w:pPr>
+              <w:spacing w:afterLines="60" w:after="144"/>
+              <w:jc w:val="center"/>
+              <w:rPr>
+                <w:rFonts w:ascii="Times New Roman" w:hAnsi="Times New Roman" w:cs="Times New Roman"/>
+              </w:rPr>
+            </w:pPr>
+            <w:r>
+              <w:rPr>
+                <w:rFonts w:ascii="Times New Roman" w:hAnsi="Times New Roman" w:cs="Times New Roman"/>
+              </w:rPr>
+              <w:t>298.2346241</w:t>
+            </w:r>
+          </w:p>
+        </w:tc>
+      </w:tr>
+    </w:tbl>
     <w:p>
       <w:pPr>
         <w:spacing w:afterLines="60" w:after="144" w:line="240" w:lineRule="auto"/>
@@ -5453,69 +5813,19 @@
         <w:rPr>
           <w:rFonts w:ascii="Times New Roman" w:hAnsi="Times New Roman" w:cs="Times New Roman"/>
         </w:rPr>
-        <w:t xml:space="preserve">. For now, </w:t>
-      </w:r>
-      <w:r>
-        <w:rPr>
-          <w:rFonts w:ascii="Times New Roman" w:hAnsi="Times New Roman" w:cs="Times New Roman"/>
-        </w:rPr>
-        <w:t>the section of implem</w:t>
-      </w:r>
-      <w:r>
-        <w:rPr>
-          <w:rFonts w:ascii="Times New Roman" w:hAnsi="Times New Roman" w:cs="Times New Roman"/>
-        </w:rPr>
-        <w:t xml:space="preserve">entation that involves </w:t>
-      </w:r>
-      <w:proofErr w:type="spellStart"/>
-      <w:r>
-        <w:rPr>
-          <w:rFonts w:ascii="Times New Roman" w:hAnsi="Times New Roman" w:cs="Times New Roman"/>
-        </w:rPr>
-        <w:t>Cepstral</w:t>
-      </w:r>
-      <w:proofErr w:type="spellEnd"/>
-      <w:r>
-        <w:rPr>
-          <w:rFonts w:ascii="Times New Roman" w:hAnsi="Times New Roman" w:cs="Times New Roman"/>
-        </w:rPr>
-        <w:t xml:space="preserve"> </w:t>
-      </w:r>
-      <w:r>
-        <w:rPr>
-          <w:rFonts w:ascii="Times New Roman" w:hAnsi="Times New Roman" w:cs="Times New Roman"/>
-        </w:rPr>
-        <w:t xml:space="preserve">Analysis was used to </w:t>
-      </w:r>
-      <w:r>
-        <w:rPr>
-          <w:rFonts w:ascii="Times New Roman" w:hAnsi="Times New Roman" w:cs="Times New Roman"/>
-        </w:rPr>
-        <w:t xml:space="preserve">detect </w:t>
-      </w:r>
-      <w:r>
-        <w:rPr>
-          <w:rFonts w:ascii="Times New Roman" w:hAnsi="Times New Roman" w:cs="Times New Roman"/>
-        </w:rPr>
-        <w:t xml:space="preserve">the </w:t>
-      </w:r>
-      <w:r>
-        <w:rPr>
-          <w:rFonts w:ascii="Times New Roman" w:hAnsi="Times New Roman" w:cs="Times New Roman"/>
-        </w:rPr>
-        <w:t xml:space="preserve">acoustic guitar </w:t>
-      </w:r>
-      <w:r>
-        <w:rPr>
-          <w:rFonts w:ascii="Times New Roman" w:hAnsi="Times New Roman" w:cs="Times New Roman"/>
-        </w:rPr>
-        <w:t xml:space="preserve">chord strum record </w:t>
-      </w:r>
-      <w:r>
-        <w:rPr>
-          <w:rFonts w:ascii="Times New Roman" w:hAnsi="Times New Roman" w:cs="Times New Roman"/>
-        </w:rPr>
-        <w:t xml:space="preserve">pitch. </w:t>
+        <w:t xml:space="preserve">. </w:t>
+      </w:r>
+      <w:r>
+        <w:rPr>
+          <w:rFonts w:ascii="Times New Roman" w:hAnsi="Times New Roman" w:cs="Times New Roman"/>
+        </w:rPr>
+        <w:t xml:space="preserve">Comparing the expected frequency result with the actual frequency result, the system’s output is not precisely close but not that far. With the average difference of </w:t>
+      </w:r>
+      <w:r>
+        <w:rPr>
+          <w:rFonts w:ascii="Times New Roman" w:hAnsi="Times New Roman" w:cs="Times New Roman"/>
+        </w:rPr>
+        <w:t>10.4%, Cepstral analysis method is suitable to solve for recognition of pitches in an acoustic guitar chords</w:t>
       </w:r>
     </w:p>
     <w:p>
@@ -5611,22 +5921,13 @@
         <w:rPr>
           <w:rFonts w:ascii="Times New Roman" w:hAnsi="Times New Roman" w:cs="Times New Roman"/>
         </w:rPr>
-        <w:lastRenderedPageBreak/>
         <w:t xml:space="preserve">Despite </w:t>
       </w:r>
-      <w:proofErr w:type="spellStart"/>
-      <w:r>
-        <w:rPr>
-          <w:rFonts w:ascii="Times New Roman" w:hAnsi="Times New Roman" w:cs="Times New Roman"/>
-        </w:rPr>
-        <w:t>Cepstral</w:t>
-      </w:r>
-      <w:proofErr w:type="spellEnd"/>
-      <w:r>
-        <w:rPr>
-          <w:rFonts w:ascii="Times New Roman" w:hAnsi="Times New Roman" w:cs="Times New Roman"/>
-        </w:rPr>
-        <w:t xml:space="preserve"> Analysis</w:t>
+      <w:r>
+        <w:rPr>
+          <w:rFonts w:ascii="Times New Roman" w:hAnsi="Times New Roman" w:cs="Times New Roman"/>
+        </w:rPr>
+        <w:t>Cepstral Analysis</w:t>
       </w:r>
       <w:r>
         <w:rPr>
@@ -5701,6 +6002,8 @@
           <w:b/>
         </w:rPr>
       </w:pPr>
+      <w:bookmarkStart w:id="0" w:name="_GoBack"/>
+      <w:bookmarkEnd w:id="0"/>
     </w:p>
     <w:p>
       <w:pPr>
@@ -6050,6 +6353,7 @@
           <w:rFonts w:ascii="Times New Roman" w:hAnsi="Times New Roman" w:cs="Times New Roman"/>
           <w:i/>
         </w:rPr>
+        <w:lastRenderedPageBreak/>
         <w:t xml:space="preserve">[8] E. Mower, "A Framework for Automatic Human Emotion Classification using Emotion Profiles," IEEE Transactions on Audio, Speech and </w:t>
       </w:r>
       <w:proofErr w:type="spellStart"/>
@@ -6066,23 +6370,7 @@
           <w:rFonts w:ascii="Times New Roman" w:hAnsi="Times New Roman" w:cs="Times New Roman"/>
           <w:i/>
         </w:rPr>
-        <w:t xml:space="preserve"> Processing, </w:t>
-      </w:r>
-      <w:proofErr w:type="spellStart"/>
-      <w:r>
-        <w:rPr>
-          <w:rFonts w:ascii="Times New Roman" w:hAnsi="Times New Roman" w:cs="Times New Roman"/>
-          <w:i/>
-        </w:rPr>
-        <w:t>Vol</w:t>
-      </w:r>
-      <w:proofErr w:type="spellEnd"/>
-      <w:r>
-        <w:rPr>
-          <w:rFonts w:ascii="Times New Roman" w:hAnsi="Times New Roman" w:cs="Times New Roman"/>
-          <w:i/>
-        </w:rPr>
-        <w:t xml:space="preserve"> 19, 2011.</w:t>
+        <w:t xml:space="preserve"> Processing, Vol 19, 2011.</w:t>
       </w:r>
     </w:p>
     <w:p>
@@ -6284,23 +6572,7 @@
           <w:rFonts w:ascii="Times New Roman" w:hAnsi="Times New Roman" w:cs="Times New Roman"/>
           <w:i/>
         </w:rPr>
-        <w:t xml:space="preserve"> </w:t>
-      </w:r>
-      <w:proofErr w:type="spellStart"/>
-      <w:r>
-        <w:rPr>
-          <w:rFonts w:ascii="Times New Roman" w:hAnsi="Times New Roman" w:cs="Times New Roman"/>
-          <w:i/>
-        </w:rPr>
-        <w:t>Ahmadi</w:t>
-      </w:r>
-      <w:proofErr w:type="spellEnd"/>
-      <w:r>
-        <w:rPr>
-          <w:rFonts w:ascii="Times New Roman" w:hAnsi="Times New Roman" w:cs="Times New Roman"/>
-          <w:i/>
-        </w:rPr>
-        <w:t>, "</w:t>
+        <w:t xml:space="preserve"> Ahmadi, "</w:t>
       </w:r>
       <w:proofErr w:type="spellStart"/>
       <w:r>
@@ -6333,24 +6605,7 @@
           <w:rFonts w:ascii="Times New Roman" w:hAnsi="Times New Roman" w:cs="Times New Roman"/>
           <w:i/>
         </w:rPr>
-        <w:lastRenderedPageBreak/>
-        <w:t>[13] "</w:t>
-      </w:r>
-      <w:proofErr w:type="spellStart"/>
-      <w:r>
-        <w:rPr>
-          <w:rFonts w:ascii="Times New Roman" w:hAnsi="Times New Roman" w:cs="Times New Roman"/>
-          <w:i/>
-        </w:rPr>
-        <w:t>Cepstral</w:t>
-      </w:r>
-      <w:proofErr w:type="spellEnd"/>
-      <w:r>
-        <w:rPr>
-          <w:rFonts w:ascii="Times New Roman" w:hAnsi="Times New Roman" w:cs="Times New Roman"/>
-          <w:i/>
-        </w:rPr>
-        <w:t xml:space="preserve"> Analysis of Speech," </w:t>
+        <w:t xml:space="preserve">[13] "Cepstral Analysis of Speech," </w:t>
       </w:r>
       <w:proofErr w:type="spellStart"/>
       <w:r>
@@ -6489,6 +6744,7 @@
       <w:r>
         <w:rPr>
           <w:noProof/>
+          <w:lang w:val="en-PH" w:eastAsia="en-PH"/>
         </w:rPr>
         <w:drawing>
           <wp:anchor distT="0" distB="0" distL="114300" distR="114300" simplePos="0" relativeHeight="251665408" behindDoc="0" locked="0" layoutInCell="1" allowOverlap="1" wp14:anchorId="006D17C2" wp14:editId="74350D78">
@@ -6633,6 +6889,7 @@
         <w:rPr>
           <w:b/>
           <w:noProof/>
+          <w:lang w:val="en-PH" w:eastAsia="en-PH"/>
         </w:rPr>
         <w:drawing>
           <wp:anchor distT="0" distB="0" distL="114300" distR="114300" simplePos="0" relativeHeight="251666432" behindDoc="0" locked="0" layoutInCell="1" allowOverlap="1" wp14:anchorId="3252A3F1" wp14:editId="2768106C">
@@ -6758,6 +7015,7 @@
       <w:r>
         <w:rPr>
           <w:noProof/>
+          <w:lang w:val="en-PH" w:eastAsia="en-PH"/>
         </w:rPr>
         <w:drawing>
           <wp:anchor distT="0" distB="0" distL="114300" distR="114300" simplePos="0" relativeHeight="251667456" behindDoc="0" locked="0" layoutInCell="1" allowOverlap="1" wp14:anchorId="58681807" wp14:editId="2C6EB5B0">
@@ -6880,8 +7138,8 @@
       <w:r>
         <w:rPr>
           <w:noProof/>
-        </w:rPr>
-        <w:lastRenderedPageBreak/>
+          <w:lang w:val="en-PH" w:eastAsia="en-PH"/>
+        </w:rPr>
         <w:drawing>
           <wp:anchor distT="0" distB="0" distL="114300" distR="114300" simplePos="0" relativeHeight="251669504" behindDoc="0" locked="0" layoutInCell="1" allowOverlap="1" wp14:anchorId="2E217DAE" wp14:editId="55DF4245">
             <wp:simplePos x="0" y="0"/>
@@ -7013,6 +7271,7 @@
           <w:rFonts w:ascii="Times New Roman" w:hAnsi="Times New Roman" w:cs="Times New Roman"/>
           <w:b/>
           <w:noProof/>
+          <w:lang w:val="en-PH" w:eastAsia="en-PH"/>
         </w:rPr>
         <w:drawing>
           <wp:anchor distT="0" distB="0" distL="114300" distR="114300" simplePos="0" relativeHeight="251670528" behindDoc="0" locked="0" layoutInCell="1" allowOverlap="1">
@@ -7091,17 +7350,8 @@
           <w:rFonts w:ascii="Times New Roman" w:hAnsi="Times New Roman" w:cs="Times New Roman"/>
           <w:b/>
         </w:rPr>
-        <w:t xml:space="preserve">Prince Julius T. </w:t>
-      </w:r>
-      <w:proofErr w:type="spellStart"/>
-      <w:r>
-        <w:rPr>
-          <w:rFonts w:ascii="Times New Roman" w:hAnsi="Times New Roman" w:cs="Times New Roman"/>
-          <w:b/>
-        </w:rPr>
-        <w:t>Hari</w:t>
-      </w:r>
-      <w:proofErr w:type="spellEnd"/>
+        <w:t>Prince Julius T. Hari</w:t>
+      </w:r>
       <w:r>
         <w:rPr>
           <w:rFonts w:ascii="Times New Roman" w:hAnsi="Times New Roman" w:cs="Times New Roman"/>
@@ -7156,7 +7406,9 @@
       <w:r>
         <w:rPr>
           <w:noProof/>
-        </w:rPr>
+          <w:lang w:val="en-PH" w:eastAsia="en-PH"/>
+        </w:rPr>
+        <w:lastRenderedPageBreak/>
         <w:drawing>
           <wp:anchor distT="0" distB="0" distL="114300" distR="114300" simplePos="0" relativeHeight="251672576" behindDoc="0" locked="0" layoutInCell="1" allowOverlap="1" wp14:anchorId="753B9894" wp14:editId="0A59514B">
             <wp:simplePos x="0" y="0"/>
@@ -7297,6 +7549,7 @@
       <w:r>
         <w:rPr>
           <w:noProof/>
+          <w:lang w:val="en-PH" w:eastAsia="en-PH"/>
         </w:rPr>
         <w:drawing>
           <wp:anchor distT="0" distB="0" distL="114300" distR="114300" simplePos="0" relativeHeight="251673600" behindDoc="0" locked="0" layoutInCell="1" allowOverlap="1" wp14:anchorId="744ABD17" wp14:editId="724522F9">
@@ -7459,6 +7712,7 @@
     <w:r>
       <w:rPr>
         <w:noProof/>
+        <w:lang w:val="en-PH" w:eastAsia="en-PH"/>
       </w:rPr>
       <mc:AlternateContent>
         <mc:Choice Requires="wps">
@@ -7677,6 +7931,7 @@
             <w:i/>
             <w:noProof/>
             <w:sz w:val="20"/>
+            <w:lang w:val="en-PH" w:eastAsia="en-PH"/>
           </w:rPr>
           <mc:AlternateContent>
             <mc:Choice Requires="wps">
@@ -7852,7 +8107,7 @@
 
 <file path=word/numbering.xml><?xml version="1.0" encoding="utf-8"?>
 <w:numbering xmlns:wpc="http://schemas.microsoft.com/office/word/2010/wordprocessingCanvas" xmlns:mc="http://schemas.openxmlformats.org/markup-compatibility/2006" xmlns:o="urn:schemas-microsoft-com:office:office" xmlns:r="http://schemas.openxmlformats.org/officeDocument/2006/relationships" xmlns:m="http://schemas.openxmlformats.org/officeDocument/2006/math" xmlns:v="urn:schemas-microsoft-com:vml" xmlns:wp14="http://schemas.microsoft.com/office/word/2010/wordprocessingDrawing" xmlns:wp="http://schemas.openxmlformats.org/drawingml/2006/wordprocessingDrawing" xmlns:w10="urn:schemas-microsoft-com:office:word" xmlns:w="http://schemas.openxmlformats.org/wordprocessingml/2006/main" xmlns:w14="http://schemas.microsoft.com/office/word/2010/wordml" xmlns:w15="http://schemas.microsoft.com/office/word/2012/wordml" xmlns:wpg="http://schemas.microsoft.com/office/word/2010/wordprocessingGroup" xmlns:wpi="http://schemas.microsoft.com/office/word/2010/wordprocessingInk" xmlns:wne="http://schemas.microsoft.com/office/word/2006/wordml" xmlns:wps="http://schemas.microsoft.com/office/word/2010/wordprocessingShape" mc:Ignorable="w14 w15 wp14">
-  <w:abstractNum w:abstractNumId="0">
+  <w:abstractNum w:abstractNumId="0" w15:restartNumberingAfterBreak="0">
     <w:nsid w:val="36797749"/>
     <w:multiLevelType w:val="multilevel"/>
     <w:tmpl w:val="2592D01A"/>
@@ -7965,7 +8220,7 @@
       </w:rPr>
     </w:lvl>
   </w:abstractNum>
-  <w:abstractNum w:abstractNumId="1">
+  <w:abstractNum w:abstractNumId="1" w15:restartNumberingAfterBreak="0">
     <w:nsid w:val="3744706D"/>
     <w:multiLevelType w:val="hybridMultilevel"/>
     <w:tmpl w:val="B086823A"/>
@@ -8054,7 +8309,7 @@
       </w:pPr>
     </w:lvl>
   </w:abstractNum>
-  <w:abstractNum w:abstractNumId="2">
+  <w:abstractNum w:abstractNumId="2" w15:restartNumberingAfterBreak="0">
     <w:nsid w:val="4EE73626"/>
     <w:multiLevelType w:val="hybridMultilevel"/>
     <w:tmpl w:val="E676034A"/>
@@ -8146,7 +8401,7 @@
       </w:pPr>
     </w:lvl>
   </w:abstractNum>
-  <w:abstractNum w:abstractNumId="3">
+  <w:abstractNum w:abstractNumId="3" w15:restartNumberingAfterBreak="0">
     <w:nsid w:val="5BAD5223"/>
     <w:multiLevelType w:val="hybridMultilevel"/>
     <w:tmpl w:val="7318F9E6"/>
@@ -8235,7 +8490,7 @@
       </w:pPr>
     </w:lvl>
   </w:abstractNum>
-  <w:abstractNum w:abstractNumId="4">
+  <w:abstractNum w:abstractNumId="4" w15:restartNumberingAfterBreak="0">
     <w:nsid w:val="7B722A57"/>
     <w:multiLevelType w:val="hybridMultilevel"/>
     <w:tmpl w:val="2BA24160"/>
@@ -9021,7 +9276,6 @@
   <w:style w:type="character" w:default="1" w:styleId="DefaultParagraphFont">
     <w:name w:val="Default Paragraph Font"/>
     <w:uiPriority w:val="1"/>
-    <w:semiHidden/>
     <w:unhideWhenUsed/>
   </w:style>
   <w:style w:type="table" w:default="1" w:styleId="TableNormal">
@@ -9143,7 +9397,6 @@
     <w:tblPr>
       <w:tblStyleRowBandSize w:val="1"/>
       <w:tblStyleColBandSize w:val="1"/>
-      <w:tblInd w:w="0" w:type="dxa"/>
       <w:tblBorders>
         <w:top w:val="single" w:sz="4" w:space="0" w:color="999999" w:themeColor="text1" w:themeTint="66"/>
         <w:left w:val="single" w:sz="4" w:space="0" w:color="999999" w:themeColor="text1" w:themeTint="66"/>
@@ -9152,12 +9405,6 @@
         <w:insideH w:val="single" w:sz="4" w:space="0" w:color="999999" w:themeColor="text1" w:themeTint="66"/>
         <w:insideV w:val="single" w:sz="4" w:space="0" w:color="999999" w:themeColor="text1" w:themeTint="66"/>
       </w:tblBorders>
-      <w:tblCellMar>
-        <w:top w:w="0" w:type="dxa"/>
-        <w:left w:w="108" w:type="dxa"/>
-        <w:bottom w:w="0" w:type="dxa"/>
-        <w:right w:w="108" w:type="dxa"/>
-      </w:tblCellMar>
     </w:tblPr>
     <w:tblStylePr w:type="firstRow">
       <w:rPr>
@@ -9195,6 +9442,25 @@
         <w:bCs/>
       </w:rPr>
     </w:tblStylePr>
+  </w:style>
+  <w:style w:type="table" w:styleId="TableGrid">
+    <w:name w:val="Table Grid"/>
+    <w:basedOn w:val="TableNormal"/>
+    <w:uiPriority w:val="39"/>
+    <w:rsid w:val="00882841"/>
+    <w:pPr>
+      <w:spacing w:after="0" w:line="240" w:lineRule="auto"/>
+    </w:pPr>
+    <w:tblPr>
+      <w:tblBorders>
+        <w:top w:val="single" w:sz="4" w:space="0" w:color="auto"/>
+        <w:left w:val="single" w:sz="4" w:space="0" w:color="auto"/>
+        <w:bottom w:val="single" w:sz="4" w:space="0" w:color="auto"/>
+        <w:right w:val="single" w:sz="4" w:space="0" w:color="auto"/>
+        <w:insideH w:val="single" w:sz="4" w:space="0" w:color="auto"/>
+        <w:insideV w:val="single" w:sz="4" w:space="0" w:color="auto"/>
+      </w:tblBorders>
+    </w:tblPr>
   </w:style>
 </w:styles>
 </file>
@@ -9556,7 +9822,7 @@
 </file>
 
 <file path=customXml/itemProps1.xml><?xml version="1.0" encoding="utf-8"?>
-<ds:datastoreItem xmlns:ds="http://schemas.openxmlformats.org/officeDocument/2006/customXml" ds:itemID="{9FEFCBD6-2789-4DEE-9883-C36E4D3F4A62}">
+<ds:datastoreItem xmlns:ds="http://schemas.openxmlformats.org/officeDocument/2006/customXml" ds:itemID="{85564319-FD11-408D-9590-478C9D5FA410}">
   <ds:schemaRefs>
     <ds:schemaRef ds:uri="http://schemas.openxmlformats.org/officeDocument/2006/bibliography"/>
   </ds:schemaRefs>

</xml_diff>